<commit_message>
updated skill sets bala and km
</commit_message>
<xml_diff>
--- a/TECH/DESIGN/DMR/WORK IN PROGRESS/DMR.docx
+++ b/TECH/DESIGN/DMR/WORK IN PROGRESS/DMR.docx
@@ -3805,24 +3805,30 @@
       <w:bookmarkEnd w:id="4"/>
     </w:p>
     <w:p>
+      <w:r>
+        <w:t>The compl</w:t>
+      </w:r>
+      <w:bookmarkStart w:id="5" w:name="_GoBack"/>
+      <w:bookmarkEnd w:id="5"/>
+      <w:r>
+        <w:t xml:space="preserve">ete set of </w:t>
+      </w:r>
+      <w:proofErr w:type="spellStart"/>
+      <w:r>
+        <w:t>API</w:t>
+      </w:r>
+      <w:proofErr w:type="spellEnd"/>
+      <w:r>
+        <w:t xml:space="preserve"> documentation is available externally in the following link.</w:t>
+      </w:r>
+    </w:p>
+    <w:p>
       <w:hyperlink r:id="rId7" w:history="1">
         <w:r>
           <w:rPr>
             <w:rStyle w:val="Hyperlink"/>
           </w:rPr>
-          <w:t>Clic</w:t>
-        </w:r>
-        <w:r>
-          <w:rPr>
-            <w:rStyle w:val="Hyperlink"/>
-          </w:rPr>
-          <w:t>k</w:t>
-        </w:r>
-        <w:r>
-          <w:rPr>
-            <w:rStyle w:val="Hyperlink"/>
-          </w:rPr>
-          <w:t xml:space="preserve"> here.</w:t>
+          <w:t>Click here.</w:t>
         </w:r>
       </w:hyperlink>
     </w:p>
@@ -3830,12 +3836,10 @@
       <w:pPr>
         <w:pStyle w:val="Heading1"/>
       </w:pPr>
-      <w:bookmarkStart w:id="5" w:name="_Toc535662551"/>
+      <w:bookmarkStart w:id="6" w:name="_Toc535662551"/>
       <w:r>
         <w:t>Add persona</w:t>
       </w:r>
-      <w:bookmarkStart w:id="6" w:name="_GoBack"/>
-      <w:bookmarkEnd w:id="5"/>
       <w:bookmarkEnd w:id="6"/>
     </w:p>
     <w:p>
@@ -5714,13 +5718,7 @@
         <w:rPr>
           <w:noProof/>
         </w:rPr>
-        <w:instrText xml:space="preserve"> SEQ Figure \*</w:instrText>
-      </w:r>
-      <w:r>
-        <w:rPr>
-          <w:noProof/>
-        </w:rPr>
-        <w:instrText xml:space="preserve"> ARABIC </w:instrText>
+        <w:instrText xml:space="preserve"> SEQ Figure \* ARABIC </w:instrText>
       </w:r>
       <w:r>
         <w:rPr>
@@ -6020,13 +6018,7 @@
         <w:rPr>
           <w:noProof/>
         </w:rPr>
-        <w:instrText xml:space="preserve"> SEQ Figure \* ARAB</w:instrText>
-      </w:r>
-      <w:r>
-        <w:rPr>
-          <w:noProof/>
-        </w:rPr>
-        <w:instrText xml:space="preserve">IC </w:instrText>
+        <w:instrText xml:space="preserve"> SEQ Figure \* ARABIC </w:instrText>
       </w:r>
       <w:r>
         <w:rPr>
@@ -7840,13 +7832,7 @@
         <w:rPr>
           <w:noProof/>
         </w:rPr>
-        <w:instrText xml:space="preserve"> SEQ Figure \* ARABIC</w:instrText>
-      </w:r>
-      <w:r>
-        <w:rPr>
-          <w:noProof/>
-        </w:rPr>
-        <w:instrText xml:space="preserve"> </w:instrText>
+        <w:instrText xml:space="preserve"> SEQ Figure \* ARABIC </w:instrText>
       </w:r>
       <w:r>
         <w:rPr>
@@ -10237,7 +10223,7 @@
 </file>
 
 <file path=customXml/itemProps1.xml><?xml version="1.0" encoding="utf-8"?>
-<ds:datastoreItem xmlns:ds="http://schemas.openxmlformats.org/officeDocument/2006/customXml" ds:itemID="{B56D8AEF-F123-A241-857F-62DA580255C0}">
+<ds:datastoreItem xmlns:ds="http://schemas.openxmlformats.org/officeDocument/2006/customXml" ds:itemID="{2360A5CE-A5EB-8A44-BAA2-12015750E01B}">
   <ds:schemaRefs>
     <ds:schemaRef ds:uri="http://schemas.openxmlformats.org/officeDocument/2006/bibliography"/>
   </ds:schemaRefs>

</xml_diff>